<commit_message>
Option in data GreenButtonDataSetGenerator.xlsm for random URN generation was not functioning properly. This has been corrected. Random URN generation is enabled by specifying “YES” in the “Randomize URNs” row for each data set to be generated. The use of the word “YES” ensures consistency with other similar fields in the spreadsheet. Sample XML data files were regenerated as they now correctly represent random URNs for each resource.
</commit_message>
<xml_diff>
--- a/greenbuttonsdk/Release Notes.docx
+++ b/greenbuttonsdk/Release Notes.docx
@@ -15,128 +15,151 @@
         <w:pStyle w:val="Heading1"/>
       </w:pPr>
       <w:r>
-        <w:t>January 22 2013 Update</w:t>
+        <w:t>February 08 2013 Update</w:t>
       </w:r>
     </w:p>
     <w:p/>
     <w:p>
       <w:r>
-        <w:t xml:space="preserve">Remove extra spaces from various elements within </w:t>
-      </w:r>
-      <w:proofErr w:type="spellStart"/>
-      <w:r>
-        <w:t>ReadingType</w:t>
-      </w:r>
-      <w:proofErr w:type="spellEnd"/>
-      <w:r>
-        <w:t xml:space="preserve">, </w:t>
-      </w:r>
-      <w:proofErr w:type="spellStart"/>
-      <w:r>
-        <w:t>UsagePoint</w:t>
-      </w:r>
-      <w:proofErr w:type="spellEnd"/>
-      <w:r>
-        <w:t xml:space="preserve"> and </w:t>
-      </w:r>
-      <w:proofErr w:type="spellStart"/>
-      <w:r>
-        <w:t>ElectricPowerUsageSummary</w:t>
-      </w:r>
-      <w:proofErr w:type="spellEnd"/>
-      <w:r>
-        <w:t xml:space="preserve"> generated by </w:t>
-      </w:r>
-      <w:r>
-        <w:t>GreenButtonDataSetGenerator</w:t>
-      </w:r>
-      <w:r>
-        <w:t>.xlsm.</w:t>
-      </w:r>
-    </w:p>
-    <w:p/>
-    <w:p>
-      <w:r>
-        <w:t>Remove utility reference from MonthlyOnlyElectricData.xml generated file.</w:t>
-      </w:r>
-    </w:p>
-    <w:p/>
-    <w:p>
-      <w:r>
-        <w:t>Remove the following outdated files:</w:t>
-      </w:r>
-    </w:p>
-    <w:p/>
-    <w:p>
-      <w:r>
-        <w:t>ESPIRender_xslt1</w:t>
-      </w:r>
-      <w:r>
-        <w:t>.xslt</w:t>
-      </w:r>
-    </w:p>
-    <w:p>
-      <w:r>
-        <w:t>GBESPIRender_xslt1</w:t>
-      </w:r>
-      <w:r>
-        <w:t>.xslt</w:t>
-      </w:r>
-    </w:p>
-    <w:p>
-      <w:r>
-        <w:t>CustEUI_ID0279</w:t>
-      </w:r>
-      <w:r>
-        <w:t>.xml</w:t>
-      </w:r>
-    </w:p>
-    <w:p>
-      <w:r>
-        <w:t>CustEUI_ID0279</w:t>
-      </w:r>
-      <w:r>
-        <w:t>.zip</w:t>
-      </w:r>
-    </w:p>
-    <w:p>
-      <w:r>
-        <w:t>CustEUI_ID1532.xml</w:t>
-      </w:r>
-    </w:p>
-    <w:p>
-      <w:r>
-        <w:t>CustEUI_ID1532</w:t>
-      </w:r>
-      <w:r>
-        <w:t>.zip</w:t>
-      </w:r>
-    </w:p>
-    <w:p>
-      <w:r>
-        <w:t>CustEUI_ID7210.xml</w:t>
-      </w:r>
-    </w:p>
-    <w:p>
-      <w:r>
-        <w:t>CustEUI_ID7210</w:t>
-      </w:r>
-      <w:r>
-        <w:t>.zip</w:t>
-      </w:r>
-    </w:p>
-    <w:p/>
-    <w:p>
-      <w:pPr>
-        <w:pStyle w:val="Heading1"/>
-      </w:pPr>
-      <w:r>
-        <w:t>January 7 2012 Up</w:t>
+        <w:t xml:space="preserve">Option in data </w:t>
+      </w:r>
+      <w:r>
+        <w:t>GreenButtonDataSetGenerator.xlsm</w:t>
+      </w:r>
+      <w:r>
+        <w:t xml:space="preserve"> for random URN generation was not functioning properly. This has been corrected. Random URN generation is enabled by specifying “YES” in the “</w:t>
+      </w:r>
+      <w:r>
+        <w:t>Randomize URNs</w:t>
+      </w:r>
+      <w:r>
+        <w:t>” row for each data set to be generated. The use of the word “YES” ensures consistency with other similar fields in the spreadsheet.</w:t>
+      </w:r>
+      <w:r>
+        <w:t xml:space="preserve"> Sample XML data files were regenerated as they now correctly represent random</w:t>
       </w:r>
       <w:bookmarkStart w:id="0" w:name="_GoBack"/>
       <w:bookmarkEnd w:id="0"/>
       <w:r>
-        <w:t>date</w:t>
+        <w:t xml:space="preserve"> URNs for each resource.</w:t>
+      </w:r>
+    </w:p>
+    <w:p>
+      <w:pPr>
+        <w:pStyle w:val="Heading1"/>
+      </w:pPr>
+      <w:r>
+        <w:t>January 22 2013 Update</w:t>
+      </w:r>
+    </w:p>
+    <w:p/>
+    <w:p>
+      <w:r>
+        <w:t xml:space="preserve">Remove extra spaces from various elements within </w:t>
+      </w:r>
+      <w:proofErr w:type="spellStart"/>
+      <w:r>
+        <w:t>ReadingType</w:t>
+      </w:r>
+      <w:proofErr w:type="spellEnd"/>
+      <w:r>
+        <w:t xml:space="preserve">, </w:t>
+      </w:r>
+      <w:proofErr w:type="spellStart"/>
+      <w:r>
+        <w:t>UsagePoint</w:t>
+      </w:r>
+      <w:proofErr w:type="spellEnd"/>
+      <w:r>
+        <w:t xml:space="preserve"> and </w:t>
+      </w:r>
+      <w:proofErr w:type="spellStart"/>
+      <w:r>
+        <w:t>ElectricPowerUsageSummary</w:t>
+      </w:r>
+      <w:proofErr w:type="spellEnd"/>
+      <w:r>
+        <w:t xml:space="preserve"> generated by </w:t>
+      </w:r>
+      <w:r>
+        <w:t>GreenButtonDataSetGenerator</w:t>
+      </w:r>
+      <w:r>
+        <w:t>.xlsm.</w:t>
+      </w:r>
+    </w:p>
+    <w:p/>
+    <w:p>
+      <w:r>
+        <w:t>Remove utility reference from MonthlyOnlyElectricData.xml generated file.</w:t>
+      </w:r>
+    </w:p>
+    <w:p/>
+    <w:p>
+      <w:r>
+        <w:t>Remove the following outdated files:</w:t>
+      </w:r>
+    </w:p>
+    <w:p/>
+    <w:p>
+      <w:r>
+        <w:t>ESPIRender_xslt1</w:t>
+      </w:r>
+      <w:r>
+        <w:t>.xslt</w:t>
+      </w:r>
+    </w:p>
+    <w:p>
+      <w:r>
+        <w:t>GBESPIRender_xslt1</w:t>
+      </w:r>
+      <w:r>
+        <w:t>.xslt</w:t>
+      </w:r>
+    </w:p>
+    <w:p>
+      <w:r>
+        <w:t>CustEUI_ID0279</w:t>
+      </w:r>
+      <w:r>
+        <w:t>.xml</w:t>
+      </w:r>
+    </w:p>
+    <w:p>
+      <w:r>
+        <w:t>CustEUI_ID0279</w:t>
+      </w:r>
+      <w:r>
+        <w:t>.zip</w:t>
+      </w:r>
+    </w:p>
+    <w:p>
+      <w:r>
+        <w:t>CustEUI_ID1532.xml</w:t>
+      </w:r>
+    </w:p>
+    <w:p>
+      <w:r>
+        <w:t>CustEUI_ID1532.zip</w:t>
+      </w:r>
+    </w:p>
+    <w:p>
+      <w:r>
+        <w:t>CustEUI_ID7210.xml</w:t>
+      </w:r>
+    </w:p>
+    <w:p>
+      <w:r>
+        <w:t>CustEUI_ID7210.zip</w:t>
+      </w:r>
+    </w:p>
+    <w:p/>
+    <w:p>
+      <w:pPr>
+        <w:pStyle w:val="Heading1"/>
+      </w:pPr>
+      <w:r>
+        <w:t>January 7 2012 Update</w:t>
       </w:r>
     </w:p>
     <w:p/>
@@ -218,6 +241,7 @@
         <w:rPr>
           <w:rFonts w:eastAsia="Times New Roman"/>
         </w:rPr>
+        <w:lastRenderedPageBreak/>
         <w:t>GreenButtonDataStyleSheet.xslt</w:t>
       </w:r>
       <w:proofErr w:type="spellEnd"/>
@@ -335,7 +359,6 @@
       </w:pPr>
       <w:proofErr w:type="gramStart"/>
       <w:r>
-        <w:lastRenderedPageBreak/>
         <w:t>Removed hardcoded test reference</w:t>
       </w:r>
       <w:r>
@@ -771,6 +794,7 @@
       </w:pPr>
       <w:proofErr w:type="gramStart"/>
       <w:r>
+        <w:lastRenderedPageBreak/>
         <w:t>Added UTC/Date calculator</w:t>
       </w:r>
       <w:r>
@@ -901,7 +925,6 @@
         <w:pStyle w:val="BodyText"/>
       </w:pPr>
       <w:r>
-        <w:lastRenderedPageBreak/>
         <w:t>Corrected entries in the examples for table driven 12 hour and daily which had been swapped</w:t>
       </w:r>
       <w:r>

</xml_diff>